<commit_message>
6th draft of SoP
</commit_message>
<xml_diff>
--- a/personal_statements/SoP_academic/SoP_academic_v5.docx
+++ b/personal_statements/SoP_academic/SoP_academic_v5.docx
@@ -123,19 +123,7 @@
         <w:rPr>
           <w:rFonts w:ascii="Times New Roman" w:hAnsi="Times New Roman" w:cs="Times New Roman"/>
         </w:rPr>
-        <w:t xml:space="preserve">, I saw how quantitative economic models can answer the questions I had. Now, inspired by my coursework, my experiences working on economic research, and my personal experiences living in Chicago and Washington, D.C., I </w:t>
-      </w:r>
-      <w:r>
-        <w:rPr>
-          <w:rFonts w:ascii="Times New Roman" w:hAnsi="Times New Roman" w:cs="Times New Roman"/>
-        </w:rPr>
-        <w:t>aim</w:t>
-      </w:r>
-      <w:r>
-        <w:rPr>
-          <w:rFonts w:ascii="Times New Roman" w:hAnsi="Times New Roman" w:cs="Times New Roman"/>
-        </w:rPr>
-        <w:t xml:space="preserve"> to </w:t>
+        <w:t xml:space="preserve">, I saw how quantitative economic models can answer the questions I had. Now, inspired by my coursework, my experiences working on economic research, and my personal experiences living in Chicago and Washington, D.C., I hope to </w:t>
       </w:r>
       <w:r>
         <w:rPr>
@@ -211,37 +199,19 @@
         <w:rPr>
           <w:rFonts w:ascii="Times New Roman" w:hAnsi="Times New Roman" w:cs="Times New Roman"/>
         </w:rPr>
-        <w:t xml:space="preserve">I have worked as a research assistant (RA) at the Board of Governors of the Federal Reserve in the division of Research and Statistics since June 2021. I work in a section charged with coordinating the Fed staff’s view of GDP growth. </w:t>
-      </w:r>
-      <w:r>
-        <w:rPr>
-          <w:rFonts w:ascii="Times New Roman" w:hAnsi="Times New Roman" w:cs="Times New Roman"/>
-        </w:rPr>
-        <w:t xml:space="preserve">In addition to my policy work, </w:t>
-      </w:r>
-      <w:r>
-        <w:rPr>
-          <w:rFonts w:ascii="Times New Roman" w:hAnsi="Times New Roman" w:cs="Times New Roman"/>
-        </w:rPr>
-        <w:t xml:space="preserve">I </w:t>
-      </w:r>
-      <w:r>
-        <w:rPr>
-          <w:rFonts w:ascii="Times New Roman" w:hAnsi="Times New Roman" w:cs="Times New Roman"/>
-        </w:rPr>
-        <w:t>work closely with Board economists on</w:t>
-      </w:r>
-      <w:r>
-        <w:rPr>
-          <w:rFonts w:ascii="Times New Roman" w:hAnsi="Times New Roman" w:cs="Times New Roman"/>
-        </w:rPr>
-        <w:t xml:space="preserve"> </w:t>
-      </w:r>
-      <w:r>
-        <w:rPr>
-          <w:rFonts w:ascii="Times New Roman" w:hAnsi="Times New Roman" w:cs="Times New Roman"/>
-        </w:rPr>
-        <w:t>state-of-the-art economic research to tackle issues related to household finance and monetary policy</w:t>
+        <w:t xml:space="preserve">I have worked as a research assistant (RA) at the Board of Governors of the Federal Reserve in the division of Research and Statistics since June 2021. I work in a section charged with coordinating the Fed staff’s view of GDP growth. I </w:t>
+      </w:r>
+      <w:r>
+        <w:rPr>
+          <w:rFonts w:ascii="Times New Roman" w:hAnsi="Times New Roman" w:cs="Times New Roman"/>
+        </w:rPr>
+        <w:t>contribute, with Ph.D. economists, to</w:t>
+      </w:r>
+      <w:r>
+        <w:rPr>
+          <w:rFonts w:ascii="Times New Roman" w:hAnsi="Times New Roman" w:cs="Times New Roman"/>
+        </w:rPr>
+        <w:t xml:space="preserve"> state-of-the-art economic research to tackle issues related to household finance and monetary policy</w:t>
       </w:r>
       <w:r>
         <w:rPr>
@@ -292,33 +262,33 @@
         <w:rPr>
           <w:rFonts w:ascii="Times New Roman" w:hAnsi="Times New Roman" w:cs="Times New Roman"/>
         </w:rPr>
+        <w:t xml:space="preserve"> on </w:t>
+      </w:r>
+      <w:r>
+        <w:rPr>
+          <w:rFonts w:ascii="Times New Roman" w:hAnsi="Times New Roman" w:cs="Times New Roman"/>
+        </w:rPr>
+        <w:t>a</w:t>
+      </w:r>
+      <w:r>
+        <w:rPr>
+          <w:rFonts w:ascii="Times New Roman" w:hAnsi="Times New Roman" w:cs="Times New Roman"/>
+        </w:rPr>
+        <w:t xml:space="preserve"> project focusing on </w:t>
+      </w:r>
+      <w:r>
+        <w:rPr>
+          <w:rFonts w:ascii="Times New Roman" w:hAnsi="Times New Roman" w:cs="Times New Roman"/>
+        </w:rPr>
+        <w:t>differences in mortgage performance and approval likelihoods by race and ethnicity.</w:t>
+      </w:r>
+      <w:r>
         <w:t xml:space="preserve"> </w:t>
       </w:r>
       <w:r>
         <w:rPr>
           <w:rFonts w:ascii="Times New Roman" w:hAnsi="Times New Roman" w:cs="Times New Roman"/>
         </w:rPr>
-        <w:t>in which we investigate</w:t>
-      </w:r>
-      <w:r>
-        <w:rPr>
-          <w:rFonts w:ascii="Times New Roman" w:hAnsi="Times New Roman" w:cs="Times New Roman"/>
-        </w:rPr>
-        <w:t xml:space="preserve"> </w:t>
-      </w:r>
-      <w:r>
-        <w:rPr>
-          <w:rFonts w:ascii="Times New Roman" w:hAnsi="Times New Roman" w:cs="Times New Roman"/>
-        </w:rPr>
-        <w:t>differences in mortgage performance and approval likelihoods by race and ethnicity.</w:t>
-      </w:r>
-      <w:r>
-        <w:t xml:space="preserve"> </w:t>
-      </w:r>
-      <w:r>
-        <w:rPr>
-          <w:rFonts w:ascii="Times New Roman" w:hAnsi="Times New Roman" w:cs="Times New Roman"/>
-        </w:rPr>
         <w:t>I’ve been intrigued by the residential mortgage market since undergrad due to its pivotal role in wealth-building and its implications for addressing broader structural inequality. We find that lenders have been increasingly reliant on credit score thresholds over time, which incompletely measure default risk across groups. Low-income and minority applicants are disproportionately impacted by this trend, leading to more “seemingly random” loan decisions for these applicants over time</w:t>
       </w:r>
       <w:r>
@@ -326,12 +296,6 @@
           <w:rFonts w:ascii="Times New Roman" w:hAnsi="Times New Roman" w:cs="Times New Roman"/>
         </w:rPr>
         <w:t xml:space="preserve">. </w:t>
-      </w:r>
-      <w:r>
-        <w:rPr>
-          <w:rFonts w:ascii="Times New Roman" w:hAnsi="Times New Roman" w:cs="Times New Roman"/>
-        </w:rPr>
-        <w:t xml:space="preserve"> </w:t>
       </w:r>
     </w:p>
     <w:p>
@@ -425,19 +389,7 @@
         <w:rPr>
           <w:rFonts w:ascii="Times New Roman" w:hAnsi="Times New Roman" w:cs="Times New Roman"/>
         </w:rPr>
-        <w:t xml:space="preserve"> model selection; got</w:t>
-      </w:r>
-      <w:r>
-        <w:rPr>
-          <w:rFonts w:ascii="Times New Roman" w:hAnsi="Times New Roman" w:cs="Times New Roman"/>
-        </w:rPr>
-        <w:t>ten</w:t>
-      </w:r>
-      <w:r>
-        <w:rPr>
-          <w:rFonts w:ascii="Times New Roman" w:hAnsi="Times New Roman" w:cs="Times New Roman"/>
-        </w:rPr>
-        <w:t xml:space="preserve"> more practice working with large datasets after applying for and using both Equifax Consumer Credit Panel data and McDash mortgage data; and learned how to work collaboratively with a coauthor. </w:t>
+        <w:t xml:space="preserve"> model selection; got more practice working with large datasets after applying for and using both Equifax Consumer Credit Panel data and McDash mortgage data; and learned how to work collaboratively with a coauthor. </w:t>
       </w:r>
       <w:r>
         <w:rPr>
@@ -579,26 +531,26 @@
         <w:rPr>
           <w:rFonts w:ascii="Times New Roman" w:hAnsi="Times New Roman" w:cs="Times New Roman"/>
         </w:rPr>
-        <w:t xml:space="preserve"> 2022. </w:t>
+        <w:t xml:space="preserve"> 2022. Crowning my time as the housing RA, I co-authored a FEDS note</w:t>
+      </w:r>
+      <w:r>
+        <w:rPr>
+          <w:rFonts w:ascii="Times New Roman" w:hAnsi="Times New Roman" w:cs="Times New Roman"/>
+        </w:rPr>
+        <w:t xml:space="preserve"> </w:t>
+      </w:r>
+      <w:r>
+        <w:rPr>
+          <w:rFonts w:ascii="Times New Roman" w:hAnsi="Times New Roman" w:cs="Times New Roman"/>
+        </w:rPr>
+        <w:t xml:space="preserve">with Brandsaas, Daniel Garcia </w:t>
       </w:r>
       <w:r>
         <w:rPr>
           <w:rFonts w:ascii="Times New Roman" w:hAnsi="Times New Roman" w:cs="Times New Roman"/>
         </w:rPr>
         <w:lastRenderedPageBreak/>
-        <w:t>Crowning my time as the housing RA, I co-authored a FEDS note</w:t>
-      </w:r>
-      <w:r>
-        <w:rPr>
-          <w:rFonts w:ascii="Times New Roman" w:hAnsi="Times New Roman" w:cs="Times New Roman"/>
-        </w:rPr>
-        <w:t xml:space="preserve"> </w:t>
-      </w:r>
-      <w:r>
-        <w:rPr>
-          <w:rFonts w:ascii="Times New Roman" w:hAnsi="Times New Roman" w:cs="Times New Roman"/>
-        </w:rPr>
-        <w:t xml:space="preserve">with Brandsaas, Daniel Garcia Molina, and Joseph </w:t>
+        <w:t xml:space="preserve">Molina, and Joseph </w:t>
       </w:r>
       <w:r>
         <w:rPr>
@@ -780,13 +732,7 @@
         <w:rPr>
           <w:rFonts w:ascii="Times New Roman" w:hAnsi="Times New Roman" w:cs="Times New Roman"/>
         </w:rPr>
-        <w:t>As for</w:t>
-      </w:r>
-      <w:r>
-        <w:rPr>
-          <w:rFonts w:ascii="Times New Roman" w:hAnsi="Times New Roman" w:cs="Times New Roman"/>
-        </w:rPr>
-        <w:t xml:space="preserve"> my training in economics and mathematics, </w:t>
+        <w:t xml:space="preserve">Regarding my training in economics and mathematics, </w:t>
       </w:r>
       <w:r>
         <w:rPr>

</xml_diff>